<commit_message>
Added file uploading from Hadoop to the local file system
</commit_message>
<xml_diff>
--- a/Hadoop Cheatsheet.docx
+++ b/Hadoop Cheatsheet.docx
@@ -1,16 +1,156 @@
 
 <file path=word/document.xml><?xml version="1.0" encoding="utf-8"?>
-<w:document xmlns:wpc="http://schemas.microsoft.com/office/word/2010/wordprocessingCanvas" xmlns:mo="http://schemas.microsoft.com/office/mac/office/2008/main" xmlns:mc="http://schemas.openxmlformats.org/markup-compatibility/2006" xmlns:mv="urn:schemas-microsoft-com:mac:vml" xmlns:o="urn:schemas-microsoft-com:office:office" xmlns:r="http://schemas.openxmlformats.org/officeDocument/2006/relationships" xmlns:m="http://schemas.openxmlformats.org/officeDocument/2006/math" xmlns:v="urn:schemas-microsoft-com:vml" xmlns:wp14="http://schemas.microsoft.com/office/word/2010/wordprocessingDrawing" xmlns:wp="http://schemas.openxmlformats.org/drawingml/2006/wordprocessingDrawing" xmlns:w10="urn:schemas-microsoft-com:office:word" xmlns:w="http://schemas.openxmlformats.org/wordprocessingml/2006/main" xmlns:w14="http://schemas.microsoft.com/office/word/2010/wordml" xmlns:w15="http://schemas.microsoft.com/office/word/2012/wordml" xmlns:wpg="http://schemas.microsoft.com/office/word/2010/wordprocessingGroup" xmlns:wpi="http://schemas.microsoft.com/office/word/2010/wordprocessingInk" xmlns:wne="http://schemas.microsoft.com/office/word/2006/wordml" xmlns:wps="http://schemas.microsoft.com/office/word/2010/wordprocessingShape" mc:Ignorable="w14 w15 wp14">
+<w:document xmlns:wpc="http://schemas.microsoft.com/office/word/2010/wordprocessingCanvas" xmlns:cx="http://schemas.microsoft.com/office/drawing/2014/chartex" xmlns:cx1="http://schemas.microsoft.com/office/drawing/2015/9/8/chartex" xmlns:cx2="http://schemas.microsoft.com/office/drawing/2015/10/21/chartex" xmlns:cx3="http://schemas.microsoft.com/office/drawing/2016/5/9/chartex" xmlns:cx4="http://schemas.microsoft.com/office/drawing/2016/5/10/chartex" xmlns:cx5="http://schemas.microsoft.com/office/drawing/2016/5/11/chartex" xmlns:cx6="http://schemas.microsoft.com/office/drawing/2016/5/12/chartex" xmlns:cx7="http://schemas.microsoft.com/office/drawing/2016/5/13/chartex" xmlns:cx8="http://schemas.microsoft.com/office/drawing/2016/5/14/chartex" xmlns:mc="http://schemas.openxmlformats.org/markup-compatibility/2006" xmlns:aink="http://schemas.microsoft.com/office/drawing/2016/ink" xmlns:am3d="http://schemas.microsoft.com/office/drawing/2017/model3d" xmlns:o="urn:schemas-microsoft-com:office:office" xmlns:r="http://schemas.openxmlformats.org/officeDocument/2006/relationships" xmlns:m="http://schemas.openxmlformats.org/officeDocument/2006/math" xmlns:v="urn:schemas-microsoft-com:vml" xmlns:wp14="http://schemas.microsoft.com/office/word/2010/wordprocessingDrawing" xmlns:wp="http://schemas.openxmlformats.org/drawingml/2006/wordprocessingDrawing" xmlns:w10="urn:schemas-microsoft-com:office:word" xmlns:w="http://schemas.openxmlformats.org/wordprocessingml/2006/main" xmlns:w14="http://schemas.microsoft.com/office/word/2010/wordml" xmlns:w15="http://schemas.microsoft.com/office/word/2012/wordml" xmlns:w16cid="http://schemas.microsoft.com/office/word/2016/wordml/cid" xmlns:w16se="http://schemas.microsoft.com/office/word/2015/wordml/symex" xmlns:wpg="http://schemas.microsoft.com/office/word/2010/wordprocessingGroup" xmlns:wpi="http://schemas.microsoft.com/office/word/2010/wordprocessingInk" xmlns:wne="http://schemas.microsoft.com/office/word/2006/wordml" xmlns:wps="http://schemas.microsoft.com/office/word/2010/wordprocessingShape" mc:Ignorable="w14 w15 w16se w16cid wp14">
   <w:body>
     <w:p>
       <w:pPr>
         <w:pStyle w:val="Title"/>
       </w:pPr>
+      <w:bookmarkStart w:id="0" w:name="_GoBack"/>
       <w:r>
         <w:t>Hadoop Cheatsheet</w:t>
       </w:r>
     </w:p>
-    <w:p/>
+    <w:bookmarkEnd w:id="0"/>
+    <w:p/>
+    <w:p/>
+    <w:sdt>
+      <w:sdtPr>
+        <w:id w:val="-1626143473"/>
+        <w:docPartObj>
+          <w:docPartGallery w:val="Table of Contents"/>
+          <w:docPartUnique/>
+        </w:docPartObj>
+      </w:sdtPr>
+      <w:sdtEndPr>
+        <w:rPr>
+          <w:rFonts w:asciiTheme="minorHAnsi" w:eastAsiaTheme="minorHAnsi" w:hAnsiTheme="minorHAnsi" w:cstheme="minorBidi"/>
+          <w:noProof/>
+          <w:color w:val="auto"/>
+          <w:sz w:val="24"/>
+          <w:szCs w:val="24"/>
+        </w:rPr>
+      </w:sdtEndPr>
+      <w:sdtContent>
+        <w:p>
+          <w:pPr>
+            <w:pStyle w:val="TOCHeading"/>
+          </w:pPr>
+          <w:r>
+            <w:t>Table of Contents</w:t>
+          </w:r>
+        </w:p>
+        <w:p>
+          <w:pPr>
+            <w:pStyle w:val="TOC1"/>
+            <w:tabs>
+              <w:tab w:val="right" w:leader="dot" w:pos="9350"/>
+            </w:tabs>
+            <w:rPr>
+              <w:noProof/>
+            </w:rPr>
+          </w:pPr>
+          <w:r>
+            <w:rPr>
+              <w:b w:val="0"/>
+              <w:bCs w:val="0"/>
+            </w:rPr>
+            <w:fldChar w:fldCharType="begin"/>
+          </w:r>
+          <w:r>
+            <w:instrText xml:space="preserve"> TOC \o "1-3" \h \z \u </w:instrText>
+          </w:r>
+          <w:r>
+            <w:rPr>
+              <w:b w:val="0"/>
+              <w:bCs w:val="0"/>
+            </w:rPr>
+            <w:fldChar w:fldCharType="separate"/>
+          </w:r>
+          <w:hyperlink w:anchor="_Toc4229134" w:history="1">
+            <w:r>
+              <w:rPr>
+                <w:rStyle w:val="Hyperlink"/>
+                <w:noProof/>
+              </w:rPr>
+              <w:t>Copy a file from th</w:t>
+            </w:r>
+            <w:r>
+              <w:rPr>
+                <w:rStyle w:val="Hyperlink"/>
+                <w:noProof/>
+              </w:rPr>
+              <w:t>e</w:t>
+            </w:r>
+            <w:r>
+              <w:rPr>
+                <w:rStyle w:val="Hyperlink"/>
+                <w:noProof/>
+              </w:rPr>
+              <w:t xml:space="preserve"> Hadoop HDFS directory to your local directory</w:t>
+            </w:r>
+            <w:r>
+              <w:rPr>
+                <w:noProof/>
+                <w:webHidden/>
+              </w:rPr>
+              <w:tab/>
+            </w:r>
+            <w:r>
+              <w:rPr>
+                <w:noProof/>
+                <w:webHidden/>
+              </w:rPr>
+              <w:fldChar w:fldCharType="begin"/>
+            </w:r>
+            <w:r>
+              <w:rPr>
+                <w:noProof/>
+                <w:webHidden/>
+              </w:rPr>
+              <w:instrText xml:space="preserve"> PAGEREF _Toc4229134 \h </w:instrText>
+            </w:r>
+            <w:r>
+              <w:rPr>
+                <w:noProof/>
+                <w:webHidden/>
+              </w:rPr>
+            </w:r>
+            <w:r>
+              <w:rPr>
+                <w:noProof/>
+                <w:webHidden/>
+              </w:rPr>
+              <w:fldChar w:fldCharType="separate"/>
+            </w:r>
+            <w:r>
+              <w:rPr>
+                <w:noProof/>
+                <w:webHidden/>
+              </w:rPr>
+              <w:t>3</w:t>
+            </w:r>
+            <w:r>
+              <w:rPr>
+                <w:noProof/>
+                <w:webHidden/>
+              </w:rPr>
+              <w:fldChar w:fldCharType="end"/>
+            </w:r>
+          </w:hyperlink>
+        </w:p>
+        <w:p>
+          <w:r>
+            <w:rPr>
+              <w:b/>
+              <w:bCs/>
+              <w:noProof/>
+            </w:rPr>
+            <w:fldChar w:fldCharType="end"/>
+          </w:r>
+        </w:p>
+      </w:sdtContent>
+    </w:sdt>
     <w:p/>
     <w:p>
       <w:r>
@@ -24,10 +164,7 @@
       </w:r>
     </w:p>
     <w:p/>
-    <w:p>
-      <w:bookmarkStart w:id="0" w:name="_GoBack"/>
-      <w:bookmarkEnd w:id="0"/>
-    </w:p>
+    <w:p/>
     <w:p>
       <w:r>
         <w:t># Open a terminal window to the current working directory.</w:t>
@@ -163,6 +300,7 @@
     </w:p>
     <w:p>
       <w:r>
+        <w:lastRenderedPageBreak/>
         <w:t>#</w:t>
       </w:r>
     </w:p>
@@ -194,181 +332,181 @@
     </w:p>
     <w:p>
       <w:r>
+        <w:t>hadoop fs -put data/sample.txt /user/training/hadoop</w:t>
+      </w:r>
+    </w:p>
+    <w:p/>
+    <w:p>
+      <w:r>
+        <w:t># 9. List the contents of this new directory in HDFS.</w:t>
+      </w:r>
+    </w:p>
+    <w:p>
+      <w:r>
+        <w:t>#</w:t>
+      </w:r>
+    </w:p>
+    <w:p>
+      <w:r>
+        <w:t>hadoop fs -ls /user/training/hadoop</w:t>
+      </w:r>
+    </w:p>
+    <w:p/>
+    <w:p>
+      <w:r>
+        <w:t># 10. Add the entire local directory called “retail” to the</w:t>
+      </w:r>
+    </w:p>
+    <w:p>
+      <w:r>
+        <w:t># /user/training directory in HDFS.</w:t>
+      </w:r>
+    </w:p>
+    <w:p>
+      <w:r>
+        <w:t>#</w:t>
+      </w:r>
+    </w:p>
+    <w:p>
+      <w:r>
+        <w:t>hadoop fs -put data/retail /user/training/hadoop</w:t>
+      </w:r>
+    </w:p>
+    <w:p/>
+    <w:p>
+      <w:r>
+        <w:t># 11. Since /user/training is your home directory in HDFS,</w:t>
+      </w:r>
+    </w:p>
+    <w:p>
+      <w:r>
+        <w:t># any command that does not have an absolute path is</w:t>
+      </w:r>
+    </w:p>
+    <w:p>
+      <w:r>
+        <w:t># interpreted as relative to that directory. The next</w:t>
+      </w:r>
+    </w:p>
+    <w:p>
+      <w:r>
+        <w:t># command will therefore list your home directory, and</w:t>
+      </w:r>
+    </w:p>
+    <w:p>
+      <w:r>
+        <w:t># should show the items you’ve just added there.</w:t>
+      </w:r>
+    </w:p>
+    <w:p>
+      <w:r>
+        <w:t>#</w:t>
+      </w:r>
+    </w:p>
+    <w:p>
+      <w:r>
+        <w:t>hadoop fs -ls</w:t>
+      </w:r>
+    </w:p>
+    <w:p/>
+    <w:p>
+      <w:r>
+        <w:t># 12. See how much space this directory occupies in HDFS.</w:t>
+      </w:r>
+    </w:p>
+    <w:p>
+      <w:r>
+        <w:t>#</w:t>
+      </w:r>
+    </w:p>
+    <w:p>
+      <w:r>
+        <w:t>hadoop fs -du -s -h hadoop/retail</w:t>
+      </w:r>
+    </w:p>
+    <w:p/>
+    <w:p>
+      <w:r>
+        <w:t># 13. Delete a file ‘customers’ from the “retail” directory.</w:t>
+      </w:r>
+    </w:p>
+    <w:p>
+      <w:r>
+        <w:t>#</w:t>
+      </w:r>
+    </w:p>
+    <w:p>
+      <w:r>
+        <w:t>hadoop fs -rm hadoop/retail/customers</w:t>
+      </w:r>
+    </w:p>
+    <w:p/>
+    <w:p>
+      <w:r>
+        <w:t># 14. Ensure this file is no longer in HDFS.</w:t>
+      </w:r>
+    </w:p>
+    <w:p>
+      <w:r>
+        <w:t>#</w:t>
+      </w:r>
+    </w:p>
+    <w:p>
+      <w:r>
+        <w:t>hadoop fs -ls hadoop/retail/customers</w:t>
+      </w:r>
+    </w:p>
+    <w:p/>
+    <w:p>
+      <w:r>
+        <w:t># 15. Delete all files from the “retail” directory using a wildcard.</w:t>
+      </w:r>
+    </w:p>
+    <w:p>
+      <w:r>
+        <w:t>#</w:t>
+      </w:r>
+    </w:p>
+    <w:p>
+      <w:r>
+        <w:t>hadoop fs -rm hadoop/retail/*</w:t>
+      </w:r>
+    </w:p>
+    <w:p/>
+    <w:p>
+      <w:r>
+        <w:t># 16. To empty the trash</w:t>
+      </w:r>
+    </w:p>
+    <w:p>
+      <w:r>
+        <w:t>#</w:t>
+      </w:r>
+    </w:p>
+    <w:p>
+      <w:r>
+        <w:t>hadoop fs -expunge</w:t>
+      </w:r>
+    </w:p>
+    <w:p/>
+    <w:p>
+      <w:r>
+        <w:t># 17. Finally, remove the entire retail directory and all</w:t>
+      </w:r>
+    </w:p>
+    <w:p>
+      <w:r>
+        <w:t># of its contents in HDFS.</w:t>
+      </w:r>
+    </w:p>
+    <w:p>
+      <w:r>
+        <w:t>#</w:t>
+      </w:r>
+    </w:p>
+    <w:p>
+      <w:r>
         <w:lastRenderedPageBreak/>
-        <w:t>hadoop fs -put data/sample.txt /user/training/hadoop</w:t>
-      </w:r>
-    </w:p>
-    <w:p/>
-    <w:p>
-      <w:r>
-        <w:t># 9. List the contents of this new directory in HDFS.</w:t>
-      </w:r>
-    </w:p>
-    <w:p>
-      <w:r>
-        <w:t>#</w:t>
-      </w:r>
-    </w:p>
-    <w:p>
-      <w:r>
-        <w:t>hadoop fs -ls /user/training/hadoop</w:t>
-      </w:r>
-    </w:p>
-    <w:p/>
-    <w:p>
-      <w:r>
-        <w:t># 10. Add the entire local directory called “retail” to the</w:t>
-      </w:r>
-    </w:p>
-    <w:p>
-      <w:r>
-        <w:t># /user/training directory in HDFS.</w:t>
-      </w:r>
-    </w:p>
-    <w:p>
-      <w:r>
-        <w:t>#</w:t>
-      </w:r>
-    </w:p>
-    <w:p>
-      <w:r>
-        <w:t>hadoop fs -put data/retail /user/training/hadoop</w:t>
-      </w:r>
-    </w:p>
-    <w:p/>
-    <w:p>
-      <w:r>
-        <w:t># 11. Since /user/training is your home directory in HDFS,</w:t>
-      </w:r>
-    </w:p>
-    <w:p>
-      <w:r>
-        <w:t># any command that does not have an absolute path is</w:t>
-      </w:r>
-    </w:p>
-    <w:p>
-      <w:r>
-        <w:t># interpreted as relative to that directory. The next</w:t>
-      </w:r>
-    </w:p>
-    <w:p>
-      <w:r>
-        <w:t># command will therefore list your home directory, and</w:t>
-      </w:r>
-    </w:p>
-    <w:p>
-      <w:r>
-        <w:t># should show the items you’ve just added there.</w:t>
-      </w:r>
-    </w:p>
-    <w:p>
-      <w:r>
-        <w:t>#</w:t>
-      </w:r>
-    </w:p>
-    <w:p>
-      <w:r>
-        <w:t>hadoop fs -ls</w:t>
-      </w:r>
-    </w:p>
-    <w:p/>
-    <w:p>
-      <w:r>
-        <w:t># 12. See how much space this directory occupies in HDFS.</w:t>
-      </w:r>
-    </w:p>
-    <w:p>
-      <w:r>
-        <w:t>#</w:t>
-      </w:r>
-    </w:p>
-    <w:p>
-      <w:r>
-        <w:t>hadoop fs -du -s -h hadoop/retail</w:t>
-      </w:r>
-    </w:p>
-    <w:p/>
-    <w:p>
-      <w:r>
-        <w:t># 13. Delete a file ‘customers’ from the “retail” directory.</w:t>
-      </w:r>
-    </w:p>
-    <w:p>
-      <w:r>
-        <w:t>#</w:t>
-      </w:r>
-    </w:p>
-    <w:p>
-      <w:r>
-        <w:t>hadoop fs -rm hadoop/retail/customers</w:t>
-      </w:r>
-    </w:p>
-    <w:p/>
-    <w:p>
-      <w:r>
-        <w:t># 14. Ensure this file is no longer in HDFS.</w:t>
-      </w:r>
-    </w:p>
-    <w:p>
-      <w:r>
-        <w:t>#</w:t>
-      </w:r>
-    </w:p>
-    <w:p>
-      <w:r>
-        <w:t>hadoop fs -ls hadoop/retail/customers</w:t>
-      </w:r>
-    </w:p>
-    <w:p/>
-    <w:p>
-      <w:r>
-        <w:t># 15. Delete all files from the “retail” directory using a wildcard.</w:t>
-      </w:r>
-    </w:p>
-    <w:p>
-      <w:r>
-        <w:t>#</w:t>
-      </w:r>
-    </w:p>
-    <w:p>
-      <w:r>
-        <w:t>hadoop fs -rm hadoop/retail/*</w:t>
-      </w:r>
-    </w:p>
-    <w:p/>
-    <w:p>
-      <w:r>
-        <w:t># 16. To empty the trash</w:t>
-      </w:r>
-    </w:p>
-    <w:p>
-      <w:r>
-        <w:t>#</w:t>
-      </w:r>
-    </w:p>
-    <w:p>
-      <w:r>
-        <w:t>hadoop fs -expunge</w:t>
-      </w:r>
-    </w:p>
-    <w:p/>
-    <w:p>
-      <w:r>
-        <w:t># 17. Finally, remove the entire retail directory and all</w:t>
-      </w:r>
-    </w:p>
-    <w:p>
-      <w:r>
-        <w:t># of its contents in HDFS.</w:t>
-      </w:r>
-    </w:p>
-    <w:p>
-      <w:r>
-        <w:t>#</w:t>
-      </w:r>
-    </w:p>
-    <w:p>
-      <w:r>
         <w:t>hadoop fs -rm -r hadoop/retail</w:t>
       </w:r>
     </w:p>
@@ -432,26 +570,47 @@
     </w:p>
     <w:p/>
     <w:p>
-      <w:r>
-        <w:t># 21. Add the purchases.txt file from “hadoop” directory which is present in HDFS directory</w:t>
-      </w:r>
-    </w:p>
-    <w:p>
-      <w:r>
-        <w:t># to the directory “data” which is present in your local directory</w:t>
-      </w:r>
-    </w:p>
-    <w:p>
-      <w:r>
-        <w:t>#</w:t>
-      </w:r>
-    </w:p>
-    <w:p>
-      <w:r>
+      <w:pPr>
+        <w:pStyle w:val="Heading1"/>
+      </w:pPr>
+      <w:bookmarkStart w:id="1" w:name="_Toc4229134"/>
+      <w:r>
+        <w:t>Copy a file from the Hadoop HDFS directory to your local directory</w:t>
+      </w:r>
+      <w:bookmarkEnd w:id="1"/>
+    </w:p>
+    <w:p/>
+    <w:p>
+      <w:r>
+        <w:t>Add the purchases.txt file from “hadoop” directory which is present in HDFS directory</w:t>
+      </w:r>
+      <w:r>
+        <w:t xml:space="preserve"> </w:t>
+      </w:r>
+      <w:r>
+        <w:t>to the directory “data” which is present in your local directory</w:t>
+      </w:r>
+    </w:p>
+    <w:p/>
+    <w:p>
+      <w:pPr>
+        <w:rPr>
+          <w:rFonts w:ascii="Courier New" w:hAnsi="Courier New" w:cs="Courier New"/>
+          <w:sz w:val="20"/>
+          <w:szCs w:val="20"/>
+        </w:rPr>
+      </w:pPr>
+      <w:r>
+        <w:rPr>
+          <w:rFonts w:ascii="Courier New" w:hAnsi="Courier New" w:cs="Courier New"/>
+          <w:sz w:val="20"/>
+          <w:szCs w:val="20"/>
+        </w:rPr>
         <w:t>hadoop fs -copyToLocal hadoop/purchases.txt /home/training/data</w:t>
       </w:r>
     </w:p>
     <w:p/>
+    <w:p/>
     <w:p>
       <w:r>
         <w:t># 22. cp is used to copy files between directories present in HDFS</w:t>
@@ -554,6 +713,7 @@
     <w:p/>
     <w:p>
       <w:r>
+        <w:lastRenderedPageBreak/>
         <w:t># 27. Default name of group is training</w:t>
       </w:r>
     </w:p>
@@ -709,7 +869,7 @@
 </file>
 
 <file path=word/styles.xml><?xml version="1.0" encoding="utf-8"?>
-<w:styles xmlns:mc="http://schemas.openxmlformats.org/markup-compatibility/2006" xmlns:r="http://schemas.openxmlformats.org/officeDocument/2006/relationships" xmlns:w="http://schemas.openxmlformats.org/wordprocessingml/2006/main" xmlns:w14="http://schemas.microsoft.com/office/word/2010/wordml" xmlns:w15="http://schemas.microsoft.com/office/word/2012/wordml" mc:Ignorable="w14 w15">
+<w:styles xmlns:mc="http://schemas.openxmlformats.org/markup-compatibility/2006" xmlns:r="http://schemas.openxmlformats.org/officeDocument/2006/relationships" xmlns:w="http://schemas.openxmlformats.org/wordprocessingml/2006/main" xmlns:w14="http://schemas.microsoft.com/office/word/2010/wordml" xmlns:w15="http://schemas.microsoft.com/office/word/2012/wordml" xmlns:w16cid="http://schemas.microsoft.com/office/word/2016/wordml/cid" xmlns:w16se="http://schemas.microsoft.com/office/word/2015/wordml/symex" mc:Ignorable="w14 w15 w16se w16cid">
   <w:docDefaults>
     <w:rPrDefault>
       <w:rPr>
@@ -721,7 +881,7 @@
     </w:rPrDefault>
     <w:pPrDefault/>
   </w:docDefaults>
-  <w:latentStyles w:defLockedState="0" w:defUIPriority="99" w:defSemiHidden="0" w:defUnhideWhenUsed="0" w:defQFormat="0" w:count="382">
+  <w:latentStyles w:defLockedState="0" w:defUIPriority="99" w:defSemiHidden="0" w:defUnhideWhenUsed="0" w:defQFormat="0" w:count="375">
     <w:lsdException w:name="Normal" w:uiPriority="0" w:qFormat="1"/>
     <w:lsdException w:name="heading 1" w:uiPriority="9" w:qFormat="1"/>
     <w:lsdException w:name="heading 2" w:semiHidden="1" w:uiPriority="9" w:unhideWhenUsed="1" w:qFormat="1"/>
@@ -827,6 +987,7 @@
     <w:lsdException w:name="HTML Sample" w:semiHidden="1" w:unhideWhenUsed="1"/>
     <w:lsdException w:name="HTML Typewriter" w:semiHidden="1" w:unhideWhenUsed="1"/>
     <w:lsdException w:name="HTML Variable" w:semiHidden="1" w:unhideWhenUsed="1"/>
+    <w:lsdException w:name="Normal Table" w:semiHidden="1" w:unhideWhenUsed="1"/>
     <w:lsdException w:name="annotation subject" w:semiHidden="1" w:unhideWhenUsed="1"/>
     <w:lsdException w:name="No List" w:semiHidden="1" w:unhideWhenUsed="1"/>
     <w:lsdException w:name="Outline List 1" w:semiHidden="1" w:unhideWhenUsed="1"/>
@@ -872,18 +1033,11 @@
     <w:lsdException w:name="Table Subtle 1" w:semiHidden="1" w:unhideWhenUsed="1"/>
     <w:lsdException w:name="Table Subtle 2" w:semiHidden="1" w:unhideWhenUsed="1"/>
     <w:lsdException w:name="Table Web 1" w:semiHidden="1" w:unhideWhenUsed="1"/>
+    <w:lsdException w:name="Table Web 2" w:semiHidden="1" w:unhideWhenUsed="1"/>
     <w:lsdException w:name="Table Web 3" w:semiHidden="1" w:unhideWhenUsed="1"/>
     <w:lsdException w:name="Balloon Text" w:semiHidden="1" w:unhideWhenUsed="1"/>
     <w:lsdException w:name="Table Grid" w:uiPriority="39"/>
-    <w:lsdException w:name="Note Level 1" w:semiHidden="1" w:unhideWhenUsed="1"/>
-    <w:lsdException w:name="Note Level 2" w:semiHidden="1" w:unhideWhenUsed="1"/>
-    <w:lsdException w:name="Note Level 3" w:semiHidden="1" w:unhideWhenUsed="1"/>
-    <w:lsdException w:name="Note Level 4" w:semiHidden="1" w:unhideWhenUsed="1"/>
-    <w:lsdException w:name="Note Level 5" w:semiHidden="1" w:unhideWhenUsed="1"/>
-    <w:lsdException w:name="Note Level 6" w:semiHidden="1" w:unhideWhenUsed="1"/>
-    <w:lsdException w:name="Note Level 7" w:semiHidden="1" w:unhideWhenUsed="1"/>
-    <w:lsdException w:name="Note Level 8" w:semiHidden="1" w:unhideWhenUsed="1"/>
-    <w:lsdException w:name="Note Level 9" w:semiHidden="1" w:unhideWhenUsed="1"/>
+    <w:lsdException w:name="Table Theme" w:semiHidden="1" w:unhideWhenUsed="1"/>
     <w:lsdException w:name="Placeholder Text" w:semiHidden="1"/>
     <w:lsdException w:name="No Spacing" w:uiPriority="1" w:qFormat="1"/>
     <w:lsdException w:name="Light Shading" w:uiPriority="60"/>
@@ -1106,6 +1260,27 @@
     <w:name w:val="Normal"/>
     <w:qFormat/>
   </w:style>
+  <w:style w:type="paragraph" w:styleId="Heading1">
+    <w:name w:val="heading 1"/>
+    <w:basedOn w:val="Normal"/>
+    <w:next w:val="Normal"/>
+    <w:link w:val="Heading1Char"/>
+    <w:uiPriority w:val="9"/>
+    <w:qFormat/>
+    <w:rsid w:val="008F4EE4"/>
+    <w:pPr>
+      <w:keepNext/>
+      <w:keepLines/>
+      <w:spacing w:before="240"/>
+      <w:outlineLvl w:val="0"/>
+    </w:pPr>
+    <w:rPr>
+      <w:rFonts w:asciiTheme="majorHAnsi" w:eastAsiaTheme="majorEastAsia" w:hAnsiTheme="majorHAnsi" w:cstheme="majorBidi"/>
+      <w:color w:val="2E74B5" w:themeColor="accent1" w:themeShade="BF"/>
+      <w:sz w:val="32"/>
+      <w:szCs w:val="32"/>
+    </w:rPr>
+  </w:style>
   <w:style w:type="character" w:default="1" w:styleId="DefaultParagraphFont">
     <w:name w:val="Default Paragraph Font"/>
     <w:uiPriority w:val="1"/>
@@ -1164,6 +1339,226 @@
       <w:kern w:val="28"/>
       <w:sz w:val="56"/>
       <w:szCs w:val="56"/>
+    </w:rPr>
+  </w:style>
+  <w:style w:type="character" w:customStyle="1" w:styleId="Heading1Char">
+    <w:name w:val="Heading 1 Char"/>
+    <w:basedOn w:val="DefaultParagraphFont"/>
+    <w:link w:val="Heading1"/>
+    <w:uiPriority w:val="9"/>
+    <w:rsid w:val="008F4EE4"/>
+    <w:rPr>
+      <w:rFonts w:asciiTheme="majorHAnsi" w:eastAsiaTheme="majorEastAsia" w:hAnsiTheme="majorHAnsi" w:cstheme="majorBidi"/>
+      <w:color w:val="2E74B5" w:themeColor="accent1" w:themeShade="BF"/>
+      <w:sz w:val="32"/>
+      <w:szCs w:val="32"/>
+    </w:rPr>
+  </w:style>
+  <w:style w:type="paragraph" w:customStyle="1" w:styleId="codestyle">
+    <w:name w:val="code style"/>
+    <w:basedOn w:val="Normal"/>
+    <w:qFormat/>
+    <w:rsid w:val="008F4EE4"/>
+    <w:rPr>
+      <w:rFonts w:ascii="Courier New" w:hAnsi="Courier New" w:cs="Courier New"/>
+      <w:sz w:val="20"/>
+      <w:szCs w:val="20"/>
+    </w:rPr>
+  </w:style>
+  <w:style w:type="paragraph" w:styleId="TOCHeading">
+    <w:name w:val="TOC Heading"/>
+    <w:basedOn w:val="Heading1"/>
+    <w:next w:val="Normal"/>
+    <w:uiPriority w:val="39"/>
+    <w:unhideWhenUsed/>
+    <w:qFormat/>
+    <w:rsid w:val="008F4EE4"/>
+    <w:pPr>
+      <w:spacing w:before="480" w:line="276" w:lineRule="auto"/>
+      <w:outlineLvl w:val="9"/>
+    </w:pPr>
+    <w:rPr>
+      <w:b/>
+      <w:bCs/>
+      <w:sz w:val="28"/>
+      <w:szCs w:val="28"/>
+    </w:rPr>
+  </w:style>
+  <w:style w:type="paragraph" w:styleId="TOC1">
+    <w:name w:val="toc 1"/>
+    <w:basedOn w:val="Normal"/>
+    <w:next w:val="Normal"/>
+    <w:autoRedefine/>
+    <w:uiPriority w:val="39"/>
+    <w:unhideWhenUsed/>
+    <w:rsid w:val="008F4EE4"/>
+    <w:pPr>
+      <w:spacing w:before="120"/>
+    </w:pPr>
+    <w:rPr>
+      <w:rFonts w:cstheme="minorHAnsi"/>
+      <w:b/>
+      <w:bCs/>
+      <w:i/>
+      <w:iCs/>
+    </w:rPr>
+  </w:style>
+  <w:style w:type="character" w:styleId="Hyperlink">
+    <w:name w:val="Hyperlink"/>
+    <w:basedOn w:val="DefaultParagraphFont"/>
+    <w:uiPriority w:val="99"/>
+    <w:unhideWhenUsed/>
+    <w:rsid w:val="008F4EE4"/>
+    <w:rPr>
+      <w:color w:val="0563C1" w:themeColor="hyperlink"/>
+      <w:u w:val="single"/>
+    </w:rPr>
+  </w:style>
+  <w:style w:type="paragraph" w:styleId="TOC2">
+    <w:name w:val="toc 2"/>
+    <w:basedOn w:val="Normal"/>
+    <w:next w:val="Normal"/>
+    <w:autoRedefine/>
+    <w:uiPriority w:val="39"/>
+    <w:semiHidden/>
+    <w:unhideWhenUsed/>
+    <w:rsid w:val="008F4EE4"/>
+    <w:pPr>
+      <w:spacing w:before="120"/>
+      <w:ind w:left="240"/>
+    </w:pPr>
+    <w:rPr>
+      <w:rFonts w:cstheme="minorHAnsi"/>
+      <w:b/>
+      <w:bCs/>
+      <w:sz w:val="22"/>
+      <w:szCs w:val="22"/>
+    </w:rPr>
+  </w:style>
+  <w:style w:type="paragraph" w:styleId="TOC3">
+    <w:name w:val="toc 3"/>
+    <w:basedOn w:val="Normal"/>
+    <w:next w:val="Normal"/>
+    <w:autoRedefine/>
+    <w:uiPriority w:val="39"/>
+    <w:semiHidden/>
+    <w:unhideWhenUsed/>
+    <w:rsid w:val="008F4EE4"/>
+    <w:pPr>
+      <w:ind w:left="480"/>
+    </w:pPr>
+    <w:rPr>
+      <w:rFonts w:cstheme="minorHAnsi"/>
+      <w:sz w:val="20"/>
+      <w:szCs w:val="20"/>
+    </w:rPr>
+  </w:style>
+  <w:style w:type="paragraph" w:styleId="TOC4">
+    <w:name w:val="toc 4"/>
+    <w:basedOn w:val="Normal"/>
+    <w:next w:val="Normal"/>
+    <w:autoRedefine/>
+    <w:uiPriority w:val="39"/>
+    <w:semiHidden/>
+    <w:unhideWhenUsed/>
+    <w:rsid w:val="008F4EE4"/>
+    <w:pPr>
+      <w:ind w:left="720"/>
+    </w:pPr>
+    <w:rPr>
+      <w:rFonts w:cstheme="minorHAnsi"/>
+      <w:sz w:val="20"/>
+      <w:szCs w:val="20"/>
+    </w:rPr>
+  </w:style>
+  <w:style w:type="paragraph" w:styleId="TOC5">
+    <w:name w:val="toc 5"/>
+    <w:basedOn w:val="Normal"/>
+    <w:next w:val="Normal"/>
+    <w:autoRedefine/>
+    <w:uiPriority w:val="39"/>
+    <w:semiHidden/>
+    <w:unhideWhenUsed/>
+    <w:rsid w:val="008F4EE4"/>
+    <w:pPr>
+      <w:ind w:left="960"/>
+    </w:pPr>
+    <w:rPr>
+      <w:rFonts w:cstheme="minorHAnsi"/>
+      <w:sz w:val="20"/>
+      <w:szCs w:val="20"/>
+    </w:rPr>
+  </w:style>
+  <w:style w:type="paragraph" w:styleId="TOC6">
+    <w:name w:val="toc 6"/>
+    <w:basedOn w:val="Normal"/>
+    <w:next w:val="Normal"/>
+    <w:autoRedefine/>
+    <w:uiPriority w:val="39"/>
+    <w:semiHidden/>
+    <w:unhideWhenUsed/>
+    <w:rsid w:val="008F4EE4"/>
+    <w:pPr>
+      <w:ind w:left="1200"/>
+    </w:pPr>
+    <w:rPr>
+      <w:rFonts w:cstheme="minorHAnsi"/>
+      <w:sz w:val="20"/>
+      <w:szCs w:val="20"/>
+    </w:rPr>
+  </w:style>
+  <w:style w:type="paragraph" w:styleId="TOC7">
+    <w:name w:val="toc 7"/>
+    <w:basedOn w:val="Normal"/>
+    <w:next w:val="Normal"/>
+    <w:autoRedefine/>
+    <w:uiPriority w:val="39"/>
+    <w:semiHidden/>
+    <w:unhideWhenUsed/>
+    <w:rsid w:val="008F4EE4"/>
+    <w:pPr>
+      <w:ind w:left="1440"/>
+    </w:pPr>
+    <w:rPr>
+      <w:rFonts w:cstheme="minorHAnsi"/>
+      <w:sz w:val="20"/>
+      <w:szCs w:val="20"/>
+    </w:rPr>
+  </w:style>
+  <w:style w:type="paragraph" w:styleId="TOC8">
+    <w:name w:val="toc 8"/>
+    <w:basedOn w:val="Normal"/>
+    <w:next w:val="Normal"/>
+    <w:autoRedefine/>
+    <w:uiPriority w:val="39"/>
+    <w:semiHidden/>
+    <w:unhideWhenUsed/>
+    <w:rsid w:val="008F4EE4"/>
+    <w:pPr>
+      <w:ind w:left="1680"/>
+    </w:pPr>
+    <w:rPr>
+      <w:rFonts w:cstheme="minorHAnsi"/>
+      <w:sz w:val="20"/>
+      <w:szCs w:val="20"/>
+    </w:rPr>
+  </w:style>
+  <w:style w:type="paragraph" w:styleId="TOC9">
+    <w:name w:val="toc 9"/>
+    <w:basedOn w:val="Normal"/>
+    <w:next w:val="Normal"/>
+    <w:autoRedefine/>
+    <w:uiPriority w:val="39"/>
+    <w:semiHidden/>
+    <w:unhideWhenUsed/>
+    <w:rsid w:val="008F4EE4"/>
+    <w:pPr>
+      <w:ind w:left="1920"/>
+    </w:pPr>
+    <w:rPr>
+      <w:rFonts w:cstheme="minorHAnsi"/>
+      <w:sz w:val="20"/>
+      <w:szCs w:val="20"/>
     </w:rPr>
   </w:style>
 </w:styles>
@@ -1428,4 +1823,16 @@
     </a:ext>
   </a:extLst>
 </a:theme>
+</file>
+
+<file path=customXml/item1.xml><?xml version="1.0" encoding="utf-8"?>
+<b:Sources xmlns:b="http://schemas.openxmlformats.org/officeDocument/2006/bibliography" xmlns="http://schemas.openxmlformats.org/officeDocument/2006/bibliography" SelectedStyle="/APASixthEditionOfficeOnline.xsl" StyleName="APA" Version="6"/>
+</file>
+
+<file path=customXml/itemProps1.xml><?xml version="1.0" encoding="utf-8"?>
+<ds:datastoreItem xmlns:ds="http://schemas.openxmlformats.org/officeDocument/2006/customXml" ds:itemID="{BC9622EF-76FA-FD4C-B9A5-305B32A2B50E}">
+  <ds:schemaRefs>
+    <ds:schemaRef ds:uri="http://schemas.openxmlformats.org/officeDocument/2006/bibliography"/>
+  </ds:schemaRefs>
+</ds:datastoreItem>
 </file>
</xml_diff>

<commit_message>
Added Hadoop ls (directory listing)
</commit_message>
<xml_diff>
--- a/Hadoop Cheatsheet.docx
+++ b/Hadoop Cheatsheet.docx
@@ -6,16 +6,22 @@
       <w:pPr>
         <w:pStyle w:val="Title"/>
       </w:pPr>
-      <w:bookmarkStart w:id="0" w:name="_GoBack"/>
       <w:r>
         <w:t>Hadoop Cheatsheet</w:t>
       </w:r>
     </w:p>
-    <w:bookmarkEnd w:id="0"/>
     <w:p/>
     <w:p/>
     <w:sdt>
       <w:sdtPr>
+        <w:rPr>
+          <w:rFonts w:asciiTheme="minorHAnsi" w:eastAsiaTheme="minorHAnsi" w:hAnsiTheme="minorHAnsi" w:cstheme="minorBidi"/>
+          <w:b w:val="0"/>
+          <w:bCs w:val="0"/>
+          <w:color w:val="auto"/>
+          <w:sz w:val="24"/>
+          <w:szCs w:val="24"/>
+        </w:rPr>
         <w:id w:val="-1626143473"/>
         <w:docPartObj>
           <w:docPartGallery w:val="Table of Contents"/>
@@ -24,11 +30,7 @@
       </w:sdtPr>
       <w:sdtEndPr>
         <w:rPr>
-          <w:rFonts w:asciiTheme="minorHAnsi" w:eastAsiaTheme="minorHAnsi" w:hAnsiTheme="minorHAnsi" w:cstheme="minorBidi"/>
           <w:noProof/>
-          <w:color w:val="auto"/>
-          <w:sz w:val="24"/>
-          <w:szCs w:val="24"/>
         </w:rPr>
       </w:sdtEndPr>
       <w:sdtContent>
@@ -47,6 +49,11 @@
               <w:tab w:val="right" w:leader="dot" w:pos="9350"/>
             </w:tabs>
             <w:rPr>
+              <w:rFonts w:eastAsiaTheme="minorEastAsia" w:cstheme="minorBidi"/>
+              <w:b w:val="0"/>
+              <w:bCs w:val="0"/>
+              <w:i w:val="0"/>
+              <w:iCs w:val="0"/>
               <w:noProof/>
             </w:rPr>
           </w:pPr>
@@ -67,27 +74,13 @@
             </w:rPr>
             <w:fldChar w:fldCharType="separate"/>
           </w:r>
-          <w:hyperlink w:anchor="_Toc4229134" w:history="1">
+          <w:hyperlink w:anchor="_Toc4241280" w:history="1">
             <w:r>
               <w:rPr>
                 <w:rStyle w:val="Hyperlink"/>
                 <w:noProof/>
               </w:rPr>
-              <w:t>Copy a file from th</w:t>
-            </w:r>
-            <w:r>
-              <w:rPr>
-                <w:rStyle w:val="Hyperlink"/>
-                <w:noProof/>
-              </w:rPr>
-              <w:t>e</w:t>
-            </w:r>
-            <w:r>
-              <w:rPr>
-                <w:rStyle w:val="Hyperlink"/>
-                <w:noProof/>
-              </w:rPr>
-              <w:t xml:space="preserve"> Hadoop HDFS directory to your local directory</w:t>
+              <w:t>Copy a file from the Hadoop HDFS directory to your local directory</w:t>
             </w:r>
             <w:r>
               <w:rPr>
@@ -108,7 +101,7 @@
                 <w:noProof/>
                 <w:webHidden/>
               </w:rPr>
-              <w:instrText xml:space="preserve"> PAGEREF _Toc4229134 \h </w:instrText>
+              <w:instrText xml:space="preserve"> PAGEREF _Toc4241280 \h </w:instrText>
             </w:r>
             <w:r>
               <w:rPr>
@@ -140,6 +133,81 @@
           </w:hyperlink>
         </w:p>
         <w:p>
+          <w:pPr>
+            <w:pStyle w:val="TOC1"/>
+            <w:tabs>
+              <w:tab w:val="right" w:leader="dot" w:pos="9350"/>
+            </w:tabs>
+            <w:rPr>
+              <w:rFonts w:eastAsiaTheme="minorEastAsia" w:cstheme="minorBidi"/>
+              <w:b w:val="0"/>
+              <w:bCs w:val="0"/>
+              <w:i w:val="0"/>
+              <w:iCs w:val="0"/>
+              <w:noProof/>
+            </w:rPr>
+          </w:pPr>
+          <w:hyperlink w:anchor="_Toc4241281" w:history="1">
+            <w:r>
+              <w:rPr>
+                <w:rStyle w:val="Hyperlink"/>
+                <w:noProof/>
+              </w:rPr>
+              <w:t>List the contents of the root directory in HDFS</w:t>
+            </w:r>
+            <w:r>
+              <w:rPr>
+                <w:noProof/>
+                <w:webHidden/>
+              </w:rPr>
+              <w:tab/>
+            </w:r>
+            <w:r>
+              <w:rPr>
+                <w:noProof/>
+                <w:webHidden/>
+              </w:rPr>
+              <w:fldChar w:fldCharType="begin"/>
+            </w:r>
+            <w:r>
+              <w:rPr>
+                <w:noProof/>
+                <w:webHidden/>
+              </w:rPr>
+              <w:instrText xml:space="preserve"> PAGEREF _Toc4241281 \h </w:instrText>
+            </w:r>
+            <w:r>
+              <w:rPr>
+                <w:noProof/>
+                <w:webHidden/>
+              </w:rPr>
+            </w:r>
+            <w:r>
+              <w:rPr>
+                <w:noProof/>
+                <w:webHidden/>
+              </w:rPr>
+              <w:fldChar w:fldCharType="separate"/>
+            </w:r>
+            <w:r>
+              <w:rPr>
+                <w:noProof/>
+                <w:webHidden/>
+              </w:rPr>
+              <w:t>3</w:t>
+            </w:r>
+            <w:r>
+              <w:rPr>
+                <w:noProof/>
+                <w:webHidden/>
+              </w:rPr>
+              <w:fldChar w:fldCharType="end"/>
+            </w:r>
+          </w:hyperlink>
+          <w:bookmarkStart w:id="0" w:name="_GoBack"/>
+          <w:bookmarkEnd w:id="0"/>
+        </w:p>
+        <w:p>
           <w:r>
             <w:rPr>
               <w:b/>
@@ -187,21 +255,7 @@
       </w:r>
     </w:p>
     <w:p/>
-    <w:p>
-      <w:r>
-        <w:t># 2. List the contents of the root directory in HDFS</w:t>
-      </w:r>
-    </w:p>
-    <w:p>
-      <w:r>
-        <w:t>#</w:t>
-      </w:r>
-    </w:p>
-    <w:p>
-      <w:r>
-        <w:t>hadoop fs -ls /</w:t>
-      </w:r>
-    </w:p>
+    <w:p/>
     <w:p/>
     <w:p>
       <w:r>
@@ -300,12 +354,12 @@
     </w:p>
     <w:p>
       <w:r>
+        <w:t>#</w:t>
+      </w:r>
+    </w:p>
+    <w:p>
+      <w:r>
         <w:lastRenderedPageBreak/>
-        <w:t>#</w:t>
-      </w:r>
-    </w:p>
-    <w:p>
-      <w:r>
         <w:t>hadoop fs -mkdir /user/training/hadoop</w:t>
       </w:r>
     </w:p>
@@ -506,7 +560,6 @@
     </w:p>
     <w:p>
       <w:r>
-        <w:lastRenderedPageBreak/>
         <w:t>hadoop fs -rm -r hadoop/retail</w:t>
       </w:r>
     </w:p>
@@ -573,7 +626,7 @@
       <w:pPr>
         <w:pStyle w:val="Heading1"/>
       </w:pPr>
-      <w:bookmarkStart w:id="1" w:name="_Toc4229134"/>
+      <w:bookmarkStart w:id="1" w:name="_Toc4241280"/>
       <w:r>
         <w:t>Copy a file from the Hadoop HDFS directory to your local directory</w:t>
       </w:r>
@@ -612,6 +665,27 @@
     <w:p/>
     <w:p/>
     <w:p>
+      <w:pPr>
+        <w:pStyle w:val="Heading1"/>
+      </w:pPr>
+      <w:bookmarkStart w:id="2" w:name="_Toc4241281"/>
+      <w:r>
+        <w:t>List the contents of the root directory in HDFS</w:t>
+      </w:r>
+      <w:bookmarkEnd w:id="2"/>
+    </w:p>
+    <w:p/>
+    <w:p>
+      <w:pPr>
+        <w:pStyle w:val="codestyle"/>
+      </w:pPr>
+      <w:r>
+        <w:t>hadoop fs -ls /</w:t>
+      </w:r>
+    </w:p>
+    <w:p/>
+    <w:p/>
+    <w:p>
       <w:r>
         <w:t># 22. cp is used to copy files between directories present in HDFS</w:t>
       </w:r>
@@ -692,6 +766,7 @@
     </w:p>
     <w:p>
       <w:r>
+        <w:lastRenderedPageBreak/>
         <w:t># Use ‘-chown’ to change owner name and group name simultaneously</w:t>
       </w:r>
     </w:p>
@@ -713,7 +788,6 @@
     <w:p/>
     <w:p>
       <w:r>
-        <w:lastRenderedPageBreak/>
         <w:t># 27. Default name of group is training</w:t>
       </w:r>
     </w:p>
@@ -1830,7 +1904,7 @@
 </file>
 
 <file path=customXml/itemProps1.xml><?xml version="1.0" encoding="utf-8"?>
-<ds:datastoreItem xmlns:ds="http://schemas.openxmlformats.org/officeDocument/2006/customXml" ds:itemID="{BC9622EF-76FA-FD4C-B9A5-305B32A2B50E}">
+<ds:datastoreItem xmlns:ds="http://schemas.openxmlformats.org/officeDocument/2006/customXml" ds:itemID="{DA53DF8A-1FD4-DB41-93D5-793866BFC34C}">
   <ds:schemaRefs>
     <ds:schemaRef ds:uri="http://schemas.openxmlformats.org/officeDocument/2006/bibliography"/>
   </ds:schemaRefs>

</xml_diff>

<commit_message>
Added example for transferring HDFS data file to local directory.
</commit_message>
<xml_diff>
--- a/Hadoop Cheatsheet.docx
+++ b/Hadoop Cheatsheet.docx
@@ -39,7 +39,12 @@
             <w:pStyle w:val="TOCHeading"/>
           </w:pPr>
           <w:r>
-            <w:t>Table of Contents</w:t>
+            <w:t>Table of Content</w:t>
+          </w:r>
+          <w:bookmarkStart w:id="0" w:name="_GoBack"/>
+          <w:bookmarkEnd w:id="0"/>
+          <w:r>
+            <w:t>s</w:t>
           </w:r>
         </w:p>
         <w:p>
@@ -74,7 +79,7 @@
             </w:rPr>
             <w:fldChar w:fldCharType="separate"/>
           </w:r>
-          <w:hyperlink w:anchor="_Toc4241280" w:history="1">
+          <w:hyperlink w:anchor="_Toc4291610" w:history="1">
             <w:r>
               <w:rPr>
                 <w:rStyle w:val="Hyperlink"/>
@@ -101,7 +106,7 @@
                 <w:noProof/>
                 <w:webHidden/>
               </w:rPr>
-              <w:instrText xml:space="preserve"> PAGEREF _Toc4241280 \h </w:instrText>
+              <w:instrText xml:space="preserve"> PAGEREF _Toc4291610 \h </w:instrText>
             </w:r>
             <w:r>
               <w:rPr>
@@ -147,7 +152,7 @@
               <w:noProof/>
             </w:rPr>
           </w:pPr>
-          <w:hyperlink w:anchor="_Toc4241281" w:history="1">
+          <w:hyperlink w:anchor="_Toc4291611" w:history="1">
             <w:r>
               <w:rPr>
                 <w:rStyle w:val="Hyperlink"/>
@@ -174,7 +179,7 @@
                 <w:noProof/>
                 <w:webHidden/>
               </w:rPr>
-              <w:instrText xml:space="preserve"> PAGEREF _Toc4241281 \h </w:instrText>
+              <w:instrText xml:space="preserve"> PAGEREF _Toc4291611 \h </w:instrText>
             </w:r>
             <w:r>
               <w:rPr>
@@ -204,8 +209,6 @@
               <w:fldChar w:fldCharType="end"/>
             </w:r>
           </w:hyperlink>
-          <w:bookmarkStart w:id="0" w:name="_GoBack"/>
-          <w:bookmarkEnd w:id="0"/>
         </w:p>
         <w:p>
           <w:r>
@@ -626,7 +629,7 @@
       <w:pPr>
         <w:pStyle w:val="Heading1"/>
       </w:pPr>
-      <w:bookmarkStart w:id="1" w:name="_Toc4241280"/>
+      <w:bookmarkStart w:id="1" w:name="_Toc4291610"/>
       <w:r>
         <w:t>Copy a file from the Hadoop HDFS directory to your local directory</w:t>
       </w:r>
@@ -665,10 +668,100 @@
     <w:p/>
     <w:p/>
     <w:p>
+      <w:r>
+        <w:t>Another example, from Jupyter Hub jupyter notebook:</w:t>
+      </w:r>
+    </w:p>
+    <w:p>
+      <w:r>
+        <w:drawing>
+          <wp:inline distT="0" distB="0" distL="0" distR="0" wp14:anchorId="4438C4AA" wp14:editId="49E5F2C3">
+            <wp:extent cx="5943600" cy="1402715"/>
+            <wp:effectExtent l="0" t="0" r="0" b="0"/>
+            <wp:docPr id="1" name="Picture 1"/>
+            <wp:cNvGraphicFramePr>
+              <a:graphicFrameLocks xmlns:a="http://schemas.openxmlformats.org/drawingml/2006/main" noChangeAspect="1"/>
+            </wp:cNvGraphicFramePr>
+            <a:graphic xmlns:a="http://schemas.openxmlformats.org/drawingml/2006/main">
+              <a:graphicData uri="http://schemas.openxmlformats.org/drawingml/2006/picture">
+                <pic:pic xmlns:pic="http://schemas.openxmlformats.org/drawingml/2006/picture">
+                  <pic:nvPicPr>
+                    <pic:cNvPr id="1" name=""/>
+                    <pic:cNvPicPr/>
+                  </pic:nvPicPr>
+                  <pic:blipFill>
+                    <a:blip r:embed="rId5"/>
+                    <a:stretch>
+                      <a:fillRect/>
+                    </a:stretch>
+                  </pic:blipFill>
+                  <pic:spPr>
+                    <a:xfrm>
+                      <a:off x="0" y="0"/>
+                      <a:ext cx="5943600" cy="1402715"/>
+                    </a:xfrm>
+                    <a:prstGeom prst="rect">
+                      <a:avLst/>
+                    </a:prstGeom>
+                  </pic:spPr>
+                </pic:pic>
+              </a:graphicData>
+            </a:graphic>
+          </wp:inline>
+        </w:drawing>
+      </w:r>
+    </w:p>
+    <w:p/>
+    <w:p>
+      <w:r>
+        <w:t>Causes a new folder to be created:</w:t>
+      </w:r>
+    </w:p>
+    <w:p>
+      <w:r>
+        <w:drawing>
+          <wp:inline distT="0" distB="0" distL="0" distR="0" wp14:anchorId="04A981F4" wp14:editId="282B5E6D">
+            <wp:extent cx="5943600" cy="1752600"/>
+            <wp:effectExtent l="0" t="0" r="0" b="0"/>
+            <wp:docPr id="2" name="Picture 2"/>
+            <wp:cNvGraphicFramePr>
+              <a:graphicFrameLocks xmlns:a="http://schemas.openxmlformats.org/drawingml/2006/main" noChangeAspect="1"/>
+            </wp:cNvGraphicFramePr>
+            <a:graphic xmlns:a="http://schemas.openxmlformats.org/drawingml/2006/main">
+              <a:graphicData uri="http://schemas.openxmlformats.org/drawingml/2006/picture">
+                <pic:pic xmlns:pic="http://schemas.openxmlformats.org/drawingml/2006/picture">
+                  <pic:nvPicPr>
+                    <pic:cNvPr id="1" name=""/>
+                    <pic:cNvPicPr/>
+                  </pic:nvPicPr>
+                  <pic:blipFill>
+                    <a:blip r:embed="rId6"/>
+                    <a:stretch>
+                      <a:fillRect/>
+                    </a:stretch>
+                  </pic:blipFill>
+                  <pic:spPr>
+                    <a:xfrm>
+                      <a:off x="0" y="0"/>
+                      <a:ext cx="5943600" cy="1752600"/>
+                    </a:xfrm>
+                    <a:prstGeom prst="rect">
+                      <a:avLst/>
+                    </a:prstGeom>
+                  </pic:spPr>
+                </pic:pic>
+              </a:graphicData>
+            </a:graphic>
+          </wp:inline>
+        </w:drawing>
+      </w:r>
+    </w:p>
+    <w:p/>
+    <w:p>
       <w:pPr>
         <w:pStyle w:val="Heading1"/>
       </w:pPr>
-      <w:bookmarkStart w:id="2" w:name="_Toc4241281"/>
+      <w:bookmarkStart w:id="2" w:name="_Toc4291611"/>
       <w:r>
         <w:t>List the contents of the root directory in HDFS</w:t>
       </w:r>
@@ -766,127 +859,127 @@
     </w:p>
     <w:p>
       <w:r>
+        <w:t># Use ‘-chown’ to change owner name and group name simultaneously</w:t>
+      </w:r>
+    </w:p>
+    <w:p>
+      <w:r>
+        <w:t>#</w:t>
+      </w:r>
+    </w:p>
+    <w:p>
+      <w:r>
+        <w:t>hadoop fs -ls hadoop/purchases.txt</w:t>
+      </w:r>
+    </w:p>
+    <w:p>
+      <w:r>
+        <w:t>sudo -u hdfs hadoop fs -chown root:root hadoop/purchases.txt</w:t>
+      </w:r>
+    </w:p>
+    <w:p/>
+    <w:p>
+      <w:r>
+        <w:t># 27. Default name of group is training</w:t>
+      </w:r>
+    </w:p>
+    <w:p>
+      <w:r>
+        <w:t># Use ‘-chgrp’ command to change group name</w:t>
+      </w:r>
+    </w:p>
+    <w:p>
+      <w:r>
+        <w:t>#</w:t>
+      </w:r>
+    </w:p>
+    <w:p>
+      <w:r>
+        <w:t>hadoop fs -ls hadoop/purchases.txt</w:t>
+      </w:r>
+    </w:p>
+    <w:p>
+      <w:r>
+        <w:t>sudo -u hdfs hadoop fs -chgrp training hadoop/purchases.txt</w:t>
+      </w:r>
+    </w:p>
+    <w:p/>
+    <w:p>
+      <w:r>
+        <w:t># 28. Move a directory from one location to other</w:t>
+      </w:r>
+    </w:p>
+    <w:p>
+      <w:r>
+        <w:t>#</w:t>
+      </w:r>
+    </w:p>
+    <w:p>
+      <w:r>
+        <w:t>hadoop fs -mv hadoop apache_hadoop</w:t>
+      </w:r>
+    </w:p>
+    <w:p/>
+    <w:p>
+      <w:r>
+        <w:t># 29. Default replication factor to a file is 3.</w:t>
+      </w:r>
+    </w:p>
+    <w:p>
+      <w:r>
+        <w:t># Use ‘-setrep’ command to change replication factor of a file</w:t>
+      </w:r>
+    </w:p>
+    <w:p>
+      <w:r>
+        <w:t>#</w:t>
+      </w:r>
+    </w:p>
+    <w:p>
+      <w:r>
+        <w:t>hadoop fs -setrep -w 2 apache_hadoop/sample.txt</w:t>
+      </w:r>
+    </w:p>
+    <w:p/>
+    <w:p>
+      <w:r>
+        <w:t># 30. Copy a directory from one node in the cluster to another</w:t>
+      </w:r>
+    </w:p>
+    <w:p>
+      <w:r>
+        <w:t># Use ‘-distcp’ command to copy,</w:t>
+      </w:r>
+    </w:p>
+    <w:p>
+      <w:r>
+        <w:t># -overwrite option to overwrite in an existing files</w:t>
+      </w:r>
+    </w:p>
+    <w:p>
+      <w:r>
+        <w:t># -update command to synchronize both directories</w:t>
+      </w:r>
+    </w:p>
+    <w:p>
+      <w:r>
+        <w:t>#</w:t>
+      </w:r>
+    </w:p>
+    <w:p>
+      <w:r>
+        <w:t>hadoop fs -distcp hdfs://namenodeA/apache_hadoop hdfs://namenodeB/hadoop</w:t>
+      </w:r>
+    </w:p>
+    <w:p/>
+    <w:p>
+      <w:r>
+        <w:t># 31. Command to make the name node leave safe mode</w:t>
+      </w:r>
+    </w:p>
+    <w:p>
+      <w:r>
         <w:lastRenderedPageBreak/>
-        <w:t># Use ‘-chown’ to change owner name and group name simultaneously</w:t>
-      </w:r>
-    </w:p>
-    <w:p>
-      <w:r>
-        <w:t>#</w:t>
-      </w:r>
-    </w:p>
-    <w:p>
-      <w:r>
-        <w:t>hadoop fs -ls hadoop/purchases.txt</w:t>
-      </w:r>
-    </w:p>
-    <w:p>
-      <w:r>
-        <w:t>sudo -u hdfs hadoop fs -chown root:root hadoop/purchases.txt</w:t>
-      </w:r>
-    </w:p>
-    <w:p/>
-    <w:p>
-      <w:r>
-        <w:t># 27. Default name of group is training</w:t>
-      </w:r>
-    </w:p>
-    <w:p>
-      <w:r>
-        <w:t># Use ‘-chgrp’ command to change group name</w:t>
-      </w:r>
-    </w:p>
-    <w:p>
-      <w:r>
-        <w:t>#</w:t>
-      </w:r>
-    </w:p>
-    <w:p>
-      <w:r>
-        <w:t>hadoop fs -ls hadoop/purchases.txt</w:t>
-      </w:r>
-    </w:p>
-    <w:p>
-      <w:r>
-        <w:t>sudo -u hdfs hadoop fs -chgrp training hadoop/purchases.txt</w:t>
-      </w:r>
-    </w:p>
-    <w:p/>
-    <w:p>
-      <w:r>
-        <w:t># 28. Move a directory from one location to other</w:t>
-      </w:r>
-    </w:p>
-    <w:p>
-      <w:r>
-        <w:t>#</w:t>
-      </w:r>
-    </w:p>
-    <w:p>
-      <w:r>
-        <w:t>hadoop fs -mv hadoop apache_hadoop</w:t>
-      </w:r>
-    </w:p>
-    <w:p/>
-    <w:p>
-      <w:r>
-        <w:t># 29. Default replication factor to a file is 3.</w:t>
-      </w:r>
-    </w:p>
-    <w:p>
-      <w:r>
-        <w:t># Use ‘-setrep’ command to change replication factor of a file</w:t>
-      </w:r>
-    </w:p>
-    <w:p>
-      <w:r>
-        <w:t>#</w:t>
-      </w:r>
-    </w:p>
-    <w:p>
-      <w:r>
-        <w:t>hadoop fs -setrep -w 2 apache_hadoop/sample.txt</w:t>
-      </w:r>
-    </w:p>
-    <w:p/>
-    <w:p>
-      <w:r>
-        <w:t># 30. Copy a directory from one node in the cluster to another</w:t>
-      </w:r>
-    </w:p>
-    <w:p>
-      <w:r>
-        <w:t># Use ‘-distcp’ command to copy,</w:t>
-      </w:r>
-    </w:p>
-    <w:p>
-      <w:r>
-        <w:t># -overwrite option to overwrite in an existing files</w:t>
-      </w:r>
-    </w:p>
-    <w:p>
-      <w:r>
-        <w:t># -update command to synchronize both directories</w:t>
-      </w:r>
-    </w:p>
-    <w:p>
-      <w:r>
-        <w:t>#</w:t>
-      </w:r>
-    </w:p>
-    <w:p>
-      <w:r>
-        <w:t>hadoop fs -distcp hdfs://namenodeA/apache_hadoop hdfs://namenodeB/hadoop</w:t>
-      </w:r>
-    </w:p>
-    <w:p/>
-    <w:p>
-      <w:r>
-        <w:t># 31. Command to make the name node leave safe mode</w:t>
-      </w:r>
-    </w:p>
-    <w:p>
-      <w:r>
         <w:t>#</w:t>
       </w:r>
     </w:p>
@@ -1904,7 +1997,7 @@
 </file>
 
 <file path=customXml/itemProps1.xml><?xml version="1.0" encoding="utf-8"?>
-<ds:datastoreItem xmlns:ds="http://schemas.openxmlformats.org/officeDocument/2006/customXml" ds:itemID="{DA53DF8A-1FD4-DB41-93D5-793866BFC34C}">
+<ds:datastoreItem xmlns:ds="http://schemas.openxmlformats.org/officeDocument/2006/customXml" ds:itemID="{DE47B6D8-09CC-0B47-9297-87B7CE91C624}">
   <ds:schemaRefs>
     <ds:schemaRef ds:uri="http://schemas.openxmlformats.org/officeDocument/2006/bibliography"/>
   </ds:schemaRefs>

</xml_diff>